<commit_message>
Adding additional attributes to qapp
</commit_message>
<xml_diff>
--- a/app/templates/massbays/GroupA.docx
+++ b/app/templates/massbays/GroupA.docx
@@ -84,8 +84,9 @@
           <w:rFonts w:ascii="Times New Roman" w:hAnsi="Times New Roman"/>
           <w:b/>
           <w:bCs/>
-        </w:rPr>
-        <w:t>qapp.</w:t>
+          <w:highlight w:val="yellow"/>
+        </w:rPr>
+        <w:t>qapp.name</w:t>
       </w:r>
       <w:r>
         <w:rPr>
@@ -93,38 +94,44 @@
           <w:b/>
           <w:bCs/>
         </w:rPr>
-        <w:t>name</w:t>
-      </w:r>
-      <w:r>
+        <w:t>}</w:t>
+      </w:r>
+    </w:p>
+    <w:p>
+      <w:pPr>
+        <w:widowControl/>
+        <w:tabs>
+          <w:tab w:val="left" w:pos="-1440"/>
+        </w:tabs>
+        <w:jc w:val="center"/>
         <w:rPr>
           <w:rFonts w:ascii="Times New Roman" w:hAnsi="Times New Roman"/>
           <w:b/>
           <w:bCs/>
         </w:rPr>
-        <w:t>}</w:t>
-      </w:r>
-    </w:p>
-    <w:p>
-      <w:pPr>
-        <w:widowControl/>
-        <w:tabs>
-          <w:tab w:val="left" w:pos="-1440"/>
-        </w:tabs>
-        <w:jc w:val="center"/>
+      </w:pPr>
+      <w:r>
         <w:rPr>
           <w:rFonts w:ascii="Times New Roman" w:hAnsi="Times New Roman"/>
           <w:b/>
           <w:bCs/>
         </w:rPr>
-      </w:pPr>
-      <w:r>
+        <w:t>&lt;&lt;Affiliated Program &amp; Associated Contract or Assistance Agreement Number&gt;&gt;</w:t>
+      </w:r>
+    </w:p>
+    <w:p>
+      <w:pPr>
+        <w:widowControl/>
+        <w:tabs>
+          <w:tab w:val="left" w:pos="-1440"/>
+        </w:tabs>
+        <w:jc w:val="center"/>
         <w:rPr>
           <w:rFonts w:ascii="Times New Roman" w:hAnsi="Times New Roman"/>
           <w:b/>
           <w:bCs/>
         </w:rPr>
-        <w:t>&lt;&lt;Affiliated Program &amp; Associated Contract or Assistance Agreement Number&gt;&gt;</w:t>
-      </w:r>
+      </w:pPr>
     </w:p>
     <w:p>
       <w:pPr>
@@ -167,58 +174,58 @@
           <w:bCs/>
         </w:rPr>
       </w:pPr>
-    </w:p>
-    <w:p>
-      <w:pPr>
-        <w:widowControl/>
-        <w:tabs>
-          <w:tab w:val="left" w:pos="-1440"/>
-        </w:tabs>
-        <w:jc w:val="center"/>
+      <w:r>
         <w:rPr>
           <w:rFonts w:ascii="Times New Roman" w:hAnsi="Times New Roman"/>
           <w:b/>
           <w:bCs/>
         </w:rPr>
-      </w:pPr>
-      <w:r>
+        <w:t>Prepared by</w:t>
+      </w:r>
+    </w:p>
+    <w:p>
+      <w:pPr>
+        <w:widowControl/>
+        <w:tabs>
+          <w:tab w:val="left" w:pos="-1440"/>
+        </w:tabs>
+        <w:jc w:val="center"/>
         <w:rPr>
           <w:rFonts w:ascii="Times New Roman" w:hAnsi="Times New Roman"/>
           <w:b/>
           <w:bCs/>
         </w:rPr>
-        <w:t>Prepared by</w:t>
-      </w:r>
-    </w:p>
-    <w:p>
-      <w:pPr>
-        <w:widowControl/>
-        <w:tabs>
-          <w:tab w:val="left" w:pos="-1440"/>
-        </w:tabs>
-        <w:jc w:val="center"/>
+      </w:pPr>
+      <w:r>
         <w:rPr>
           <w:rFonts w:ascii="Times New Roman" w:hAnsi="Times New Roman"/>
           <w:b/>
           <w:bCs/>
         </w:rPr>
-      </w:pPr>
+        <w:t>{</w:t>
+      </w:r>
+      <w:proofErr w:type="spellStart"/>
+      <w:proofErr w:type="gramStart"/>
       <w:r>
         <w:rPr>
           <w:rFonts w:ascii="Times New Roman" w:hAnsi="Times New Roman"/>
           <w:b/>
           <w:bCs/>
-        </w:rPr>
-        <w:t>{qapp.</w:t>
-      </w:r>
+          <w:highlight w:val="yellow"/>
+        </w:rPr>
+        <w:t>qapp.prepared</w:t>
+      </w:r>
+      <w:proofErr w:type="gramEnd"/>
       <w:r>
         <w:rPr>
           <w:rFonts w:ascii="Times New Roman" w:hAnsi="Times New Roman"/>
           <w:b/>
           <w:bCs/>
-        </w:rPr>
-        <w:t>prepared_by</w:t>
-      </w:r>
+          <w:highlight w:val="yellow"/>
+        </w:rPr>
+        <w:t>_by</w:t>
+      </w:r>
+      <w:proofErr w:type="spellEnd"/>
       <w:r>
         <w:rPr>
           <w:rFonts w:ascii="Times New Roman" w:hAnsi="Times New Roman"/>
@@ -283,7 +290,24 @@
           <w:b/>
           <w:bCs/>
         </w:rPr>
-        <w:t>&lt;&lt; Regional EPA Office and Address &gt;&gt;</w:t>
+        <w:t xml:space="preserve">&lt;&lt; </w:t>
+      </w:r>
+      <w:r>
+        <w:rPr>
+          <w:rFonts w:ascii="Times New Roman" w:hAnsi="Times New Roman"/>
+          <w:b/>
+          <w:bCs/>
+          <w:highlight w:val="red"/>
+        </w:rPr>
+        <w:t>Regional EPA Office and Address</w:t>
+      </w:r>
+      <w:r>
+        <w:rPr>
+          <w:rFonts w:ascii="Times New Roman" w:hAnsi="Times New Roman"/>
+          <w:b/>
+          <w:bCs/>
+        </w:rPr>
+        <w:t xml:space="preserve"> &gt;&gt;</w:t>
       </w:r>
     </w:p>
     <w:p>
@@ -349,18 +373,24 @@
     </w:p>
     <w:p>
       <w:r>
+        <w:rPr>
+          <w:highlight w:val="yellow"/>
+        </w:rPr>
         <w:t>{#</w:t>
       </w:r>
       <w:proofErr w:type="spellStart"/>
       <w:proofErr w:type="gramStart"/>
       <w:r>
-        <w:t>qapp.</w:t>
-      </w:r>
-      <w:r>
-        <w:t>approval</w:t>
+        <w:rPr>
+          <w:highlight w:val="yellow"/>
+        </w:rPr>
+        <w:t>qapp.approval</w:t>
       </w:r>
       <w:proofErr w:type="gramEnd"/>
       <w:r>
+        <w:rPr>
+          <w:highlight w:val="yellow"/>
+        </w:rPr>
         <w:t>_list</w:t>
       </w:r>
       <w:proofErr w:type="spellEnd"/>
@@ -414,7 +444,13 @@
         <w:t>{</w:t>
       </w:r>
       <w:r>
-        <w:t>title}</w:t>
+        <w:rPr>
+          <w:highlight w:val="yellow"/>
+        </w:rPr>
+        <w:t>title</w:t>
+      </w:r>
+      <w:r>
+        <w:t>}</w:t>
       </w:r>
     </w:p>
     <w:p>
@@ -430,14 +466,20 @@
     </w:p>
     <w:p>
       <w:r>
-        <w:t>{/</w:t>
+        <w:t>{</w:t>
+      </w:r>
+      <w:r>
+        <w:rPr>
+          <w:highlight w:val="yellow"/>
+        </w:rPr>
+        <w:t>/</w:t>
       </w:r>
       <w:proofErr w:type="spellStart"/>
       <w:r>
-        <w:t>qapp.</w:t>
-      </w:r>
-      <w:r>
-        <w:t>approval_list</w:t>
+        <w:rPr>
+          <w:highlight w:val="yellow"/>
+        </w:rPr>
+        <w:t>qapp.approval_list</w:t>
       </w:r>
       <w:proofErr w:type="spellEnd"/>
       <w:r>
@@ -7306,12 +7348,7 @@
           <w:rFonts w:ascii="Times New Roman" w:hAnsi="Times New Roman"/>
         </w:rPr>
         <w:sectPr>
-          <w:headerReference w:type="even" r:id="rId7"/>
-          <w:headerReference w:type="default" r:id="rId8"/>
-          <w:footerReference w:type="even" r:id="rId9"/>
-          <w:footerReference w:type="default" r:id="rId10"/>
-          <w:headerReference w:type="first" r:id="rId11"/>
-          <w:footerReference w:type="first" r:id="rId12"/>
+          <w:headerReference w:type="default" r:id="rId7"/>
           <w:type w:val="continuous"/>
           <w:pgSz w:w="12240" w:h="15840"/>
           <w:pgMar w:top="1080" w:right="1080" w:bottom="1080" w:left="1080" w:header="1080" w:footer="1080" w:gutter="0"/>
@@ -7330,12 +7367,11 @@
       <w:pPr>
         <w:pStyle w:val="Heading1"/>
       </w:pPr>
-      <w:bookmarkStart w:id="1" w:name="_Toc122940330"/>
-      <w:r>
-        <w:lastRenderedPageBreak/>
+      <w:bookmarkStart w:id="0" w:name="_Toc122940330"/>
+      <w:r>
         <w:t>1.0 PROJECT MANAGEMENT</w:t>
       </w:r>
-      <w:bookmarkEnd w:id="1"/>
+      <w:bookmarkEnd w:id="0"/>
     </w:p>
     <w:p>
       <w:pPr>
@@ -7360,7 +7396,7 @@
           <w:rFonts w:ascii="Times New Roman" w:hAnsi="Times New Roman"/>
         </w:rPr>
       </w:pPr>
-      <w:bookmarkStart w:id="2" w:name="_Toc122940331"/>
+      <w:bookmarkStart w:id="1" w:name="_Toc122940331"/>
       <w:r>
         <w:rPr>
           <w:rStyle w:val="Heading2Char"/>
@@ -7368,7 +7404,7 @@
         </w:rPr>
         <w:t>1.1 Title and Approval Page</w:t>
       </w:r>
-      <w:bookmarkEnd w:id="2"/>
+      <w:bookmarkEnd w:id="1"/>
       <w:r>
         <w:rPr>
           <w:rFonts w:ascii="Times New Roman" w:hAnsi="Times New Roman"/>
@@ -7409,7 +7445,7 @@
           <w:bCs/>
         </w:rPr>
       </w:pPr>
-      <w:bookmarkStart w:id="3" w:name="_Toc122940332"/>
+      <w:bookmarkStart w:id="2" w:name="_Toc122940332"/>
       <w:r>
         <w:rPr>
           <w:rStyle w:val="Heading2Char"/>
@@ -7417,7 +7453,7 @@
         </w:rPr>
         <w:t>1.2 Table of Contents</w:t>
       </w:r>
-      <w:bookmarkEnd w:id="3"/>
+      <w:bookmarkEnd w:id="2"/>
       <w:r>
         <w:rPr>
           <w:rFonts w:ascii="Times New Roman" w:hAnsi="Times New Roman"/>
@@ -7430,39 +7466,34 @@
           <w:b/>
           <w:bCs/>
         </w:rPr>
-        <w:t xml:space="preserve"> - </w:t>
-      </w:r>
-      <w:r>
-        <w:rPr>
-          <w:rFonts w:ascii="Times New Roman" w:hAnsi="Times New Roman"/>
-        </w:rPr>
-        <w:t xml:space="preserve">See pages 2 - </w:t>
-      </w:r>
-      <w:r>
-        <w:rPr>
-          <w:rFonts w:ascii="Times New Roman" w:hAnsi="Times New Roman"/>
-        </w:rPr>
-        <w:t>4</w:t>
-      </w:r>
-      <w:r>
-        <w:rPr>
-          <w:rFonts w:ascii="Times New Roman" w:hAnsi="Times New Roman"/>
-        </w:rPr>
-        <w:t>.</w:t>
-      </w:r>
-    </w:p>
-    <w:p>
-      <w:pPr>
-        <w:widowControl/>
-        <w:tabs>
-          <w:tab w:val="left" w:pos="-1440"/>
-        </w:tabs>
+        <w:t xml:space="preserve"> -</w:t>
+      </w:r>
+      <w:r>
         <w:rPr>
           <w:rFonts w:ascii="Times New Roman" w:hAnsi="Times New Roman"/>
           <w:b/>
           <w:bCs/>
         </w:rPr>
-      </w:pPr>
+        <w:t xml:space="preserve"> </w:t>
+      </w:r>
+      <w:r>
+        <w:rPr>
+          <w:rFonts w:ascii="Times New Roman" w:hAnsi="Times New Roman"/>
+        </w:rPr>
+        <w:t xml:space="preserve">See pages 2 - </w:t>
+      </w:r>
+      <w:r>
+        <w:rPr>
+          <w:rFonts w:ascii="Times New Roman" w:hAnsi="Times New Roman"/>
+        </w:rPr>
+        <w:t>4</w:t>
+      </w:r>
+      <w:r>
+        <w:rPr>
+          <w:rFonts w:ascii="Times New Roman" w:hAnsi="Times New Roman"/>
+        </w:rPr>
+        <w:t>.</w:t>
+      </w:r>
     </w:p>
     <w:p>
       <w:pPr>
@@ -7472,9 +7503,22 @@
         </w:tabs>
         <w:rPr>
           <w:rFonts w:ascii="Times New Roman" w:hAnsi="Times New Roman"/>
-        </w:rPr>
-      </w:pPr>
-      <w:bookmarkStart w:id="4" w:name="_Toc122940333"/>
+          <w:b/>
+          <w:bCs/>
+        </w:rPr>
+      </w:pPr>
+    </w:p>
+    <w:p>
+      <w:pPr>
+        <w:widowControl/>
+        <w:tabs>
+          <w:tab w:val="left" w:pos="-1440"/>
+        </w:tabs>
+        <w:rPr>
+          <w:rFonts w:ascii="Times New Roman" w:hAnsi="Times New Roman"/>
+        </w:rPr>
+      </w:pPr>
+      <w:bookmarkStart w:id="3" w:name="_Toc122940333"/>
       <w:r>
         <w:rPr>
           <w:rStyle w:val="Heading2Char"/>
@@ -7482,7 +7526,7 @@
         </w:rPr>
         <w:t>1.3 Distribution List</w:t>
       </w:r>
-      <w:bookmarkEnd w:id="4"/>
+      <w:bookmarkEnd w:id="3"/>
       <w:r>
         <w:rPr>
           <w:rFonts w:ascii="Times New Roman" w:hAnsi="Times New Roman"/>
@@ -7503,151 +7547,259 @@
           <w:iCs/>
         </w:rPr>
       </w:pPr>
-    </w:p>
-    <w:p>
-      <w:pPr>
-        <w:widowControl/>
-        <w:tabs>
-          <w:tab w:val="left" w:pos="-1440"/>
-        </w:tabs>
-        <w:ind w:left="720" w:hanging="720"/>
+      <w:r>
         <w:rPr>
           <w:rFonts w:ascii="Times New Roman" w:hAnsi="Times New Roman"/>
           <w:i/>
           <w:iCs/>
         </w:rPr>
-      </w:pPr>
+        <w:t>{#</w:t>
+      </w:r>
+      <w:proofErr w:type="spellStart"/>
+      <w:proofErr w:type="gramStart"/>
       <w:r>
         <w:rPr>
           <w:rFonts w:ascii="Times New Roman" w:hAnsi="Times New Roman"/>
           <w:i/>
           <w:iCs/>
         </w:rPr>
-        <w:t xml:space="preserve">NOTE: </w:t>
-      </w:r>
-    </w:p>
-    <w:p>
-      <w:pPr>
-        <w:widowControl/>
-        <w:tabs>
-          <w:tab w:val="left" w:pos="-720"/>
-        </w:tabs>
-        <w:ind w:left="360"/>
+        <w:t>qapp</w:t>
+      </w:r>
+      <w:r>
         <w:rPr>
           <w:rFonts w:ascii="Times New Roman" w:hAnsi="Times New Roman"/>
           <w:i/>
           <w:iCs/>
         </w:rPr>
-      </w:pPr>
+        <w:t>.</w:t>
+      </w:r>
       <w:r>
         <w:rPr>
           <w:rFonts w:ascii="Times New Roman" w:hAnsi="Times New Roman"/>
           <w:i/>
           <w:iCs/>
         </w:rPr>
-        <w:t xml:space="preserve">List all the individuals (along with their titles, organizations, and contact information) who will </w:t>
-      </w:r>
-    </w:p>
-    <w:p>
-      <w:pPr>
-        <w:widowControl/>
-        <w:tabs>
-          <w:tab w:val="left" w:pos="-720"/>
-        </w:tabs>
-        <w:ind w:left="360"/>
+        <w:t>distribution</w:t>
+      </w:r>
+      <w:proofErr w:type="gramEnd"/>
+      <w:r>
         <w:rPr>
           <w:rFonts w:ascii="Times New Roman" w:hAnsi="Times New Roman"/>
           <w:i/>
           <w:iCs/>
         </w:rPr>
-      </w:pPr>
+        <w:t>_list</w:t>
+      </w:r>
+      <w:proofErr w:type="spellEnd"/>
       <w:r>
         <w:rPr>
           <w:rFonts w:ascii="Times New Roman" w:hAnsi="Times New Roman"/>
           <w:i/>
           <w:iCs/>
         </w:rPr>
-        <w:t>r</w:t>
-      </w:r>
-      <w:r>
+        <w:t>}</w:t>
+      </w:r>
+    </w:p>
+    <w:p>
+      <w:pPr>
+        <w:widowControl/>
+        <w:tabs>
+          <w:tab w:val="left" w:pos="-1440"/>
+        </w:tabs>
+        <w:ind w:left="720" w:hanging="720"/>
         <w:rPr>
           <w:rFonts w:ascii="Times New Roman" w:hAnsi="Times New Roman"/>
           <w:i/>
           <w:iCs/>
         </w:rPr>
-        <w:t>ec</w:t>
-      </w:r>
+      </w:pPr>
       <w:r>
         <w:rPr>
           <w:rFonts w:ascii="Times New Roman" w:hAnsi="Times New Roman"/>
           <w:i/>
           <w:iCs/>
         </w:rPr>
-        <w:t>eive</w:t>
-      </w:r>
+        <w:t>{</w:t>
+      </w:r>
+      <w:proofErr w:type="spellStart"/>
       <w:r>
         <w:rPr>
           <w:rFonts w:ascii="Times New Roman" w:hAnsi="Times New Roman"/>
           <w:i/>
           <w:iCs/>
         </w:rPr>
-        <w:t xml:space="preserve"> </w:t>
-      </w:r>
+        <w:t>organizational_name</w:t>
+      </w:r>
+      <w:proofErr w:type="spellEnd"/>
       <w:r>
         <w:rPr>
           <w:rFonts w:ascii="Times New Roman" w:hAnsi="Times New Roman"/>
           <w:i/>
           <w:iCs/>
         </w:rPr>
-        <w:t xml:space="preserve">original </w:t>
-      </w:r>
-      <w:r>
+        <w:t>}</w:t>
+      </w:r>
+    </w:p>
+    <w:p>
+      <w:pPr>
+        <w:widowControl/>
+        <w:tabs>
+          <w:tab w:val="left" w:pos="-1440"/>
+        </w:tabs>
+        <w:ind w:left="720" w:hanging="720"/>
         <w:rPr>
           <w:rFonts w:ascii="Times New Roman" w:hAnsi="Times New Roman"/>
           <w:i/>
           <w:iCs/>
         </w:rPr>
-        <w:t>copies of the approved Q</w:t>
-      </w:r>
+      </w:pPr>
+      <w:bookmarkStart w:id="4" w:name="_GoBack"/>
       <w:r>
         <w:rPr>
           <w:rFonts w:ascii="Times New Roman" w:hAnsi="Times New Roman"/>
           <w:i/>
           <w:iCs/>
         </w:rPr>
-        <w:t xml:space="preserve">uality Assurance </w:t>
-      </w:r>
+        <w:t>{#</w:t>
+      </w:r>
+      <w:proofErr w:type="spellStart"/>
       <w:r>
         <w:rPr>
           <w:rFonts w:ascii="Times New Roman" w:hAnsi="Times New Roman"/>
           <w:i/>
           <w:iCs/>
         </w:rPr>
-        <w:t>P</w:t>
-      </w:r>
+        <w:t>organizational_contacts</w:t>
+      </w:r>
+      <w:proofErr w:type="spellEnd"/>
       <w:r>
         <w:rPr>
           <w:rFonts w:ascii="Times New Roman" w:hAnsi="Times New Roman"/>
           <w:i/>
           <w:iCs/>
         </w:rPr>
-        <w:t>roject Plan</w:t>
-      </w:r>
-      <w:r>
+        <w:t>}</w:t>
+      </w:r>
+    </w:p>
+    <w:bookmarkEnd w:id="4"/>
+    <w:p>
+      <w:pPr>
+        <w:widowControl/>
+        <w:tabs>
+          <w:tab w:val="left" w:pos="-1440"/>
+        </w:tabs>
+        <w:ind w:left="720"/>
+        <w:rPr>
+          <w:rFonts w:ascii="Times New Roman" w:hAnsi="Times New Roman"/>
+        </w:rPr>
+      </w:pPr>
+      <w:r>
+        <w:rPr>
+          <w:rFonts w:ascii="Times New Roman" w:hAnsi="Times New Roman"/>
+        </w:rPr>
+        <w:t>Name:</w:t>
+      </w:r>
+      <w:r>
+        <w:rPr>
+          <w:rFonts w:ascii="Times New Roman" w:hAnsi="Times New Roman"/>
+        </w:rPr>
+        <w:t xml:space="preserve"> {</w:t>
+      </w:r>
+      <w:proofErr w:type="spellStart"/>
+      <w:r>
+        <w:rPr>
+          <w:rFonts w:ascii="Times New Roman" w:hAnsi="Times New Roman"/>
+        </w:rPr>
+        <w:t>fullname</w:t>
+      </w:r>
+      <w:proofErr w:type="spellEnd"/>
+      <w:r>
+        <w:rPr>
+          <w:rFonts w:ascii="Times New Roman" w:hAnsi="Times New Roman"/>
+        </w:rPr>
+        <w:t>}</w:t>
+      </w:r>
+    </w:p>
+    <w:p>
+      <w:pPr>
+        <w:widowControl/>
+        <w:tabs>
+          <w:tab w:val="left" w:pos="-1440"/>
+        </w:tabs>
+        <w:ind w:left="720"/>
+        <w:rPr>
+          <w:rFonts w:ascii="Times New Roman" w:hAnsi="Times New Roman"/>
+        </w:rPr>
+      </w:pPr>
+      <w:r>
+        <w:rPr>
+          <w:rFonts w:ascii="Times New Roman" w:hAnsi="Times New Roman"/>
+        </w:rPr>
+        <w:t>Title:</w:t>
+      </w:r>
+      <w:r>
+        <w:rPr>
+          <w:rFonts w:ascii="Times New Roman" w:hAnsi="Times New Roman"/>
+        </w:rPr>
+        <w:t xml:space="preserve"> {title}</w:t>
+      </w:r>
+    </w:p>
+    <w:p>
+      <w:pPr>
+        <w:widowControl/>
+        <w:tabs>
+          <w:tab w:val="left" w:pos="-1440"/>
+        </w:tabs>
+        <w:ind w:left="720"/>
+        <w:rPr>
+          <w:rFonts w:ascii="Times New Roman" w:hAnsi="Times New Roman"/>
+        </w:rPr>
+      </w:pPr>
+      <w:r>
+        <w:rPr>
+          <w:rFonts w:ascii="Times New Roman" w:hAnsi="Times New Roman"/>
+        </w:rPr>
+        <w:t>Organization:</w:t>
+      </w:r>
+    </w:p>
+    <w:p>
+      <w:pPr>
+        <w:widowControl/>
+        <w:tabs>
+          <w:tab w:val="left" w:pos="-1440"/>
+        </w:tabs>
+        <w:ind w:left="720"/>
+        <w:rPr>
+          <w:rFonts w:ascii="Times New Roman" w:hAnsi="Times New Roman"/>
+        </w:rPr>
+      </w:pPr>
+      <w:r>
+        <w:rPr>
+          <w:rFonts w:ascii="Times New Roman" w:hAnsi="Times New Roman"/>
+        </w:rPr>
+        <w:t>Contact Information (Address, Telephone, E-mail, etc.).:</w:t>
+      </w:r>
+    </w:p>
+    <w:p>
+      <w:pPr>
+        <w:widowControl/>
+        <w:tabs>
+          <w:tab w:val="left" w:pos="-1440"/>
+        </w:tabs>
+        <w:ind w:left="720" w:hanging="720"/>
         <w:rPr>
           <w:rFonts w:ascii="Times New Roman" w:hAnsi="Times New Roman"/>
           <w:i/>
           <w:iCs/>
         </w:rPr>
-        <w:t xml:space="preserve"> </w:t>
-      </w:r>
+      </w:pPr>
       <w:r>
         <w:rPr>
           <w:rFonts w:ascii="Times New Roman" w:hAnsi="Times New Roman"/>
           <w:i/>
           <w:iCs/>
         </w:rPr>
-        <w:t xml:space="preserve">(QAPP) </w:t>
+        <w:t>{</w:t>
       </w:r>
       <w:r>
         <w:rPr>
@@ -7655,59 +7807,376 @@
           <w:i/>
           <w:iCs/>
         </w:rPr>
-        <w:t xml:space="preserve">and any subsequent revisions.  Include all persons who are </w:t>
-      </w:r>
+        <w:t>/</w:t>
+      </w:r>
+      <w:proofErr w:type="spellStart"/>
       <w:r>
         <w:rPr>
           <w:rFonts w:ascii="Times New Roman" w:hAnsi="Times New Roman"/>
           <w:i/>
           <w:iCs/>
         </w:rPr>
-        <w:t>re</w:t>
-      </w:r>
+        <w:t>organizational_contacts</w:t>
+      </w:r>
+      <w:proofErr w:type="spellEnd"/>
       <w:r>
         <w:rPr>
           <w:rFonts w:ascii="Times New Roman" w:hAnsi="Times New Roman"/>
           <w:i/>
           <w:iCs/>
         </w:rPr>
-        <w:t xml:space="preserve">sponsible for project implementation (including project managers, QA managers, and representatives of all groups/agencies involved). </w:t>
-      </w:r>
-    </w:p>
-    <w:p>
-      <w:pPr>
-        <w:widowControl/>
-        <w:tabs>
-          <w:tab w:val="left" w:pos="-720"/>
-        </w:tabs>
-        <w:ind w:left="360" w:hanging="720"/>
+        <w:t>}</w:t>
+      </w:r>
+    </w:p>
+    <w:p>
+      <w:pPr>
+        <w:widowControl/>
+        <w:tabs>
+          <w:tab w:val="left" w:pos="-1440"/>
+        </w:tabs>
+        <w:ind w:left="720" w:hanging="720"/>
         <w:rPr>
           <w:rFonts w:ascii="Times New Roman" w:hAnsi="Times New Roman"/>
           <w:i/>
           <w:iCs/>
         </w:rPr>
       </w:pPr>
-    </w:p>
-    <w:p>
-      <w:pPr>
-        <w:widowControl/>
-        <w:tabs>
-          <w:tab w:val="left" w:pos="-720"/>
-        </w:tabs>
-        <w:ind w:left="360"/>
+      <w:r>
         <w:rPr>
           <w:rFonts w:ascii="Times New Roman" w:hAnsi="Times New Roman"/>
           <w:i/>
           <w:iCs/>
         </w:rPr>
-      </w:pPr>
+        <w:t>{</w:t>
+      </w:r>
       <w:r>
         <w:rPr>
           <w:rFonts w:ascii="Times New Roman" w:hAnsi="Times New Roman"/>
           <w:i/>
           <w:iCs/>
         </w:rPr>
-        <w:t xml:space="preserve">Below is an </w:t>
+        <w:t>/</w:t>
+      </w:r>
+      <w:proofErr w:type="spellStart"/>
+      <w:proofErr w:type="gramStart"/>
+      <w:r>
+        <w:rPr>
+          <w:rFonts w:ascii="Times New Roman" w:hAnsi="Times New Roman"/>
+          <w:i/>
+          <w:iCs/>
+        </w:rPr>
+        <w:t>qapp</w:t>
+      </w:r>
+      <w:r>
+        <w:rPr>
+          <w:rFonts w:ascii="Times New Roman" w:hAnsi="Times New Roman"/>
+          <w:i/>
+          <w:iCs/>
+        </w:rPr>
+        <w:t>.</w:t>
+      </w:r>
+      <w:r>
+        <w:rPr>
+          <w:rFonts w:ascii="Times New Roman" w:hAnsi="Times New Roman"/>
+          <w:i/>
+          <w:iCs/>
+        </w:rPr>
+        <w:t>distribution</w:t>
+      </w:r>
+      <w:proofErr w:type="gramEnd"/>
+      <w:r>
+        <w:rPr>
+          <w:rFonts w:ascii="Times New Roman" w:hAnsi="Times New Roman"/>
+          <w:i/>
+          <w:iCs/>
+        </w:rPr>
+        <w:t>_list</w:t>
+      </w:r>
+      <w:proofErr w:type="spellEnd"/>
+      <w:r>
+        <w:rPr>
+          <w:rFonts w:ascii="Times New Roman" w:hAnsi="Times New Roman"/>
+          <w:i/>
+          <w:iCs/>
+        </w:rPr>
+        <w:t>}</w:t>
+      </w:r>
+    </w:p>
+    <w:p>
+      <w:pPr>
+        <w:widowControl/>
+        <w:tabs>
+          <w:tab w:val="left" w:pos="-1440"/>
+        </w:tabs>
+        <w:rPr>
+          <w:rFonts w:ascii="Times New Roman" w:hAnsi="Times New Roman"/>
+          <w:b/>
+          <w:bCs/>
+        </w:rPr>
+      </w:pPr>
+    </w:p>
+    <w:p>
+      <w:pPr>
+        <w:widowControl/>
+        <w:tabs>
+          <w:tab w:val="left" w:pos="-1440"/>
+        </w:tabs>
+        <w:rPr>
+          <w:rFonts w:ascii="Times New Roman" w:hAnsi="Times New Roman"/>
+        </w:rPr>
+      </w:pPr>
+      <w:bookmarkStart w:id="5" w:name="_Toc122940334"/>
+      <w:r>
+        <w:rPr>
+          <w:rStyle w:val="Heading2Char"/>
+          <w:rFonts w:ascii="Times New Roman" w:hAnsi="Times New Roman"/>
+        </w:rPr>
+        <w:t>1.4 Project Organization</w:t>
+      </w:r>
+      <w:bookmarkEnd w:id="5"/>
+      <w:r>
+        <w:rPr>
+          <w:rFonts w:ascii="Times New Roman" w:hAnsi="Times New Roman"/>
+        </w:rPr>
+        <w:t xml:space="preserve"> (EPA QA/R-5 A4)</w:t>
+      </w:r>
+    </w:p>
+    <w:p>
+      <w:pPr>
+        <w:widowControl/>
+        <w:tabs>
+          <w:tab w:val="left" w:pos="-1440"/>
+        </w:tabs>
+        <w:rPr>
+          <w:rFonts w:ascii="Times New Roman" w:hAnsi="Times New Roman"/>
+          <w:i/>
+          <w:iCs/>
+        </w:rPr>
+      </w:pPr>
+    </w:p>
+    <w:p>
+      <w:pPr>
+        <w:widowControl/>
+        <w:tabs>
+          <w:tab w:val="left" w:pos="-1440"/>
+        </w:tabs>
+        <w:rPr>
+          <w:rFonts w:ascii="Times New Roman" w:hAnsi="Times New Roman"/>
+        </w:rPr>
+      </w:pPr>
+      <w:r>
+        <w:rPr>
+          <w:rFonts w:ascii="Times New Roman" w:hAnsi="Times New Roman"/>
+          <w:i/>
+          <w:iCs/>
+        </w:rPr>
+        <w:t>NOTE:</w:t>
+      </w:r>
+    </w:p>
+    <w:p>
+      <w:pPr>
+        <w:widowControl/>
+        <w:tabs>
+          <w:tab w:val="left" w:pos="-720"/>
+        </w:tabs>
+        <w:ind w:left="360"/>
+        <w:rPr>
+          <w:rFonts w:ascii="Times New Roman" w:hAnsi="Times New Roman"/>
+          <w:i/>
+          <w:iCs/>
+        </w:rPr>
+      </w:pPr>
+      <w:r>
+        <w:rPr>
+          <w:rFonts w:ascii="Times New Roman" w:hAnsi="Times New Roman"/>
+          <w:i/>
+          <w:iCs/>
+        </w:rPr>
+        <w:t xml:space="preserve">Identify the individuals and organizations participating in the </w:t>
+      </w:r>
+      <w:proofErr w:type="gramStart"/>
+      <w:r>
+        <w:rPr>
+          <w:rFonts w:ascii="Times New Roman" w:hAnsi="Times New Roman"/>
+          <w:i/>
+          <w:iCs/>
+        </w:rPr>
+        <w:t>project, and</w:t>
+      </w:r>
+      <w:proofErr w:type="gramEnd"/>
+      <w:r>
+        <w:rPr>
+          <w:rFonts w:ascii="Times New Roman" w:hAnsi="Times New Roman"/>
+          <w:i/>
+          <w:iCs/>
+        </w:rPr>
+        <w:t xml:space="preserve"> discuss their specific roles and responsibilities.  Include </w:t>
+      </w:r>
+      <w:r>
+        <w:rPr>
+          <w:rFonts w:ascii="Times New Roman" w:hAnsi="Times New Roman"/>
+          <w:i/>
+          <w:iCs/>
+        </w:rPr>
+        <w:t xml:space="preserve">program or project management, </w:t>
+      </w:r>
+      <w:r>
+        <w:rPr>
+          <w:rFonts w:ascii="Times New Roman" w:hAnsi="Times New Roman"/>
+          <w:i/>
+          <w:iCs/>
+        </w:rPr>
+        <w:t xml:space="preserve">personnel responsible for conducting project activities, </w:t>
+      </w:r>
+      <w:r>
+        <w:rPr>
+          <w:rFonts w:ascii="Times New Roman" w:hAnsi="Times New Roman"/>
+          <w:i/>
+          <w:iCs/>
+        </w:rPr>
+        <w:t xml:space="preserve">the project QA manager, and </w:t>
+      </w:r>
+      <w:r>
+        <w:rPr>
+          <w:rFonts w:ascii="Times New Roman" w:hAnsi="Times New Roman"/>
+          <w:i/>
+          <w:iCs/>
+        </w:rPr>
+        <w:t xml:space="preserve">points of contact and associated organizations for all consultants, contractors, and/or laboratories. </w:t>
+      </w:r>
+      <w:r>
+        <w:rPr>
+          <w:rFonts w:ascii="Times New Roman" w:hAnsi="Times New Roman"/>
+          <w:i/>
+          <w:iCs/>
+        </w:rPr>
+        <w:t xml:space="preserve">If associated names and contact information are not identified elsewhere, provide them here.  Whenever possible (depending on the size of the organization), ensure that the project QA manager is independent of the </w:t>
+      </w:r>
+      <w:r>
+        <w:rPr>
+          <w:rFonts w:ascii="Times New Roman" w:hAnsi="Times New Roman"/>
+          <w:i/>
+          <w:iCs/>
+        </w:rPr>
+        <w:t>staff</w:t>
+      </w:r>
+      <w:r>
+        <w:rPr>
+          <w:rFonts w:ascii="Times New Roman" w:hAnsi="Times New Roman"/>
+          <w:i/>
+          <w:iCs/>
+        </w:rPr>
+        <w:t xml:space="preserve"> generating the data.</w:t>
+      </w:r>
+    </w:p>
+    <w:p>
+      <w:pPr>
+        <w:widowControl/>
+        <w:tabs>
+          <w:tab w:val="left" w:pos="-720"/>
+        </w:tabs>
+        <w:ind w:left="360"/>
+        <w:rPr>
+          <w:rFonts w:ascii="Times New Roman" w:hAnsi="Times New Roman"/>
+          <w:i/>
+          <w:iCs/>
+        </w:rPr>
+      </w:pPr>
+    </w:p>
+    <w:p>
+      <w:pPr>
+        <w:widowControl/>
+        <w:tabs>
+          <w:tab w:val="left" w:pos="-720"/>
+        </w:tabs>
+        <w:ind w:left="360"/>
+        <w:rPr>
+          <w:rFonts w:ascii="Times New Roman" w:hAnsi="Times New Roman"/>
+          <w:i/>
+          <w:iCs/>
+        </w:rPr>
+      </w:pPr>
+      <w:r>
+        <w:rPr>
+          <w:rFonts w:ascii="Times New Roman" w:hAnsi="Times New Roman"/>
+          <w:i/>
+          <w:iCs/>
+        </w:rPr>
+        <w:t xml:space="preserve">Provide a concise organization chart (as Figure 1-1) showing the relationships and </w:t>
+      </w:r>
+      <w:r>
+        <w:rPr>
+          <w:rFonts w:ascii="Times New Roman" w:hAnsi="Times New Roman"/>
+          <w:i/>
+          <w:iCs/>
+        </w:rPr>
+        <w:t>l</w:t>
+      </w:r>
+      <w:r>
+        <w:rPr>
+          <w:rFonts w:ascii="Times New Roman" w:hAnsi="Times New Roman"/>
+          <w:i/>
+          <w:iCs/>
+        </w:rPr>
+        <w:t xml:space="preserve">ines of </w:t>
+      </w:r>
+      <w:r>
+        <w:rPr>
+          <w:rFonts w:ascii="Times New Roman" w:hAnsi="Times New Roman"/>
+          <w:i/>
+          <w:iCs/>
+        </w:rPr>
+        <w:t xml:space="preserve">authority/ </w:t>
+      </w:r>
+      <w:r>
+        <w:rPr>
+          <w:rFonts w:ascii="Times New Roman" w:hAnsi="Times New Roman"/>
+          <w:i/>
+          <w:iCs/>
+        </w:rPr>
+        <w:t xml:space="preserve">communication </w:t>
+      </w:r>
+      <w:r>
+        <w:rPr>
+          <w:rFonts w:ascii="Times New Roman" w:hAnsi="Times New Roman"/>
+          <w:i/>
+          <w:iCs/>
+        </w:rPr>
+        <w:t>for all named people and organizations.</w:t>
+      </w:r>
+    </w:p>
+    <w:p>
+      <w:pPr>
+        <w:widowControl/>
+        <w:tabs>
+          <w:tab w:val="left" w:pos="-720"/>
+        </w:tabs>
+        <w:ind w:left="360"/>
+        <w:rPr>
+          <w:rFonts w:ascii="Times New Roman" w:hAnsi="Times New Roman"/>
+          <w:i/>
+          <w:iCs/>
+        </w:rPr>
+      </w:pPr>
+    </w:p>
+    <w:p>
+      <w:pPr>
+        <w:widowControl/>
+        <w:tabs>
+          <w:tab w:val="left" w:pos="-720"/>
+        </w:tabs>
+        <w:ind w:left="360"/>
+        <w:rPr>
+          <w:rFonts w:ascii="Times New Roman" w:hAnsi="Times New Roman"/>
+        </w:rPr>
+      </w:pPr>
+      <w:r>
+        <w:rPr>
+          <w:rFonts w:ascii="Times New Roman" w:hAnsi="Times New Roman"/>
+          <w:i/>
+          <w:iCs/>
+        </w:rPr>
+        <w:t xml:space="preserve">Below is some </w:t>
       </w:r>
       <w:r>
         <w:rPr>
@@ -7724,7 +8193,7 @@
           <w:i/>
           <w:iCs/>
         </w:rPr>
-        <w:t xml:space="preserve"> outline of how you may present the information for this section. Please revise/edit </w:t>
+        <w:t xml:space="preserve"> language to consider including.  Please revise/edit</w:t>
       </w:r>
       <w:r>
         <w:rPr>
@@ -7732,7 +8201,7 @@
           <w:i/>
           <w:iCs/>
         </w:rPr>
-        <w:t>the information</w:t>
+        <w:t xml:space="preserve"> the information</w:t>
       </w:r>
       <w:r>
         <w:rPr>
@@ -7740,7 +8209,7 @@
           <w:i/>
           <w:iCs/>
         </w:rPr>
-        <w:t xml:space="preserve">, as appropriate, for your project team. </w:t>
+        <w:t>, as appropriate, and ensure the name of the individual associated with each title is presented.</w:t>
       </w:r>
     </w:p>
     <w:p>
@@ -7751,8 +8220,6 @@
         </w:tabs>
         <w:rPr>
           <w:rFonts w:ascii="Times New Roman" w:hAnsi="Times New Roman"/>
-          <w:i/>
-          <w:iCs/>
         </w:rPr>
       </w:pPr>
     </w:p>
@@ -7769,756 +8236,9 @@
       <w:r>
         <w:rPr>
           <w:rFonts w:ascii="Times New Roman" w:hAnsi="Times New Roman"/>
-        </w:rPr>
-        <w:t>Name:</w:t>
-      </w:r>
-    </w:p>
-    <w:p>
-      <w:pPr>
-        <w:widowControl/>
-        <w:tabs>
-          <w:tab w:val="left" w:pos="-1440"/>
-        </w:tabs>
-        <w:rPr>
-          <w:rFonts w:ascii="Times New Roman" w:hAnsi="Times New Roman"/>
-        </w:rPr>
-      </w:pPr>
-      <w:r>
-        <w:rPr>
-          <w:rFonts w:ascii="Times New Roman" w:hAnsi="Times New Roman"/>
-        </w:rPr>
-        <w:t>Title:</w:t>
-      </w:r>
-    </w:p>
-    <w:p>
-      <w:pPr>
-        <w:widowControl/>
-        <w:tabs>
-          <w:tab w:val="left" w:pos="-1440"/>
-        </w:tabs>
-        <w:rPr>
-          <w:rFonts w:ascii="Times New Roman" w:hAnsi="Times New Roman"/>
-        </w:rPr>
-      </w:pPr>
-      <w:r>
-        <w:rPr>
-          <w:rFonts w:ascii="Times New Roman" w:hAnsi="Times New Roman"/>
-        </w:rPr>
-        <w:t>Organization:</w:t>
-      </w:r>
-    </w:p>
-    <w:p>
-      <w:pPr>
-        <w:widowControl/>
-        <w:tabs>
-          <w:tab w:val="left" w:pos="-1440"/>
-        </w:tabs>
-        <w:rPr>
-          <w:rFonts w:ascii="Times New Roman" w:hAnsi="Times New Roman"/>
-        </w:rPr>
-      </w:pPr>
-      <w:r>
-        <w:rPr>
-          <w:rFonts w:ascii="Times New Roman" w:hAnsi="Times New Roman"/>
-        </w:rPr>
-        <w:t>Contact Information (Address, Telephone, E-mail, etc.).:</w:t>
-      </w:r>
-    </w:p>
-    <w:p>
-      <w:pPr>
-        <w:widowControl/>
-        <w:tabs>
-          <w:tab w:val="left" w:pos="-1440"/>
-        </w:tabs>
-        <w:rPr>
-          <w:rFonts w:ascii="Times New Roman" w:hAnsi="Times New Roman"/>
-        </w:rPr>
-      </w:pPr>
-    </w:p>
-    <w:p>
-      <w:pPr>
-        <w:widowControl/>
-        <w:tabs>
-          <w:tab w:val="left" w:pos="-1440"/>
-        </w:tabs>
-        <w:rPr>
-          <w:rFonts w:ascii="Times New Roman" w:hAnsi="Times New Roman"/>
-        </w:rPr>
-      </w:pPr>
-      <w:r>
-        <w:rPr>
-          <w:rFonts w:ascii="Times New Roman" w:hAnsi="Times New Roman"/>
-        </w:rPr>
-        <w:t>Name:</w:t>
-      </w:r>
-    </w:p>
-    <w:p>
-      <w:pPr>
-        <w:widowControl/>
-        <w:tabs>
-          <w:tab w:val="left" w:pos="-1440"/>
-        </w:tabs>
-        <w:rPr>
-          <w:rFonts w:ascii="Times New Roman" w:hAnsi="Times New Roman"/>
-        </w:rPr>
-      </w:pPr>
-      <w:r>
-        <w:rPr>
-          <w:rFonts w:ascii="Times New Roman" w:hAnsi="Times New Roman"/>
-        </w:rPr>
-        <w:t>Title:</w:t>
-      </w:r>
-    </w:p>
-    <w:p>
-      <w:pPr>
-        <w:widowControl/>
-        <w:tabs>
-          <w:tab w:val="left" w:pos="-1440"/>
-        </w:tabs>
-        <w:rPr>
-          <w:rFonts w:ascii="Times New Roman" w:hAnsi="Times New Roman"/>
-        </w:rPr>
-      </w:pPr>
-      <w:r>
-        <w:rPr>
-          <w:rFonts w:ascii="Times New Roman" w:hAnsi="Times New Roman"/>
-        </w:rPr>
-        <w:t>Organization:</w:t>
-      </w:r>
-    </w:p>
-    <w:p>
-      <w:pPr>
-        <w:widowControl/>
-        <w:tabs>
-          <w:tab w:val="left" w:pos="-1440"/>
-        </w:tabs>
-        <w:rPr>
-          <w:rFonts w:ascii="Times New Roman" w:hAnsi="Times New Roman"/>
-        </w:rPr>
-      </w:pPr>
-      <w:r>
-        <w:rPr>
-          <w:rFonts w:ascii="Times New Roman" w:hAnsi="Times New Roman"/>
-        </w:rPr>
-        <w:t>Contact Information (Address, Telephone, E-mail, etc.):</w:t>
-      </w:r>
-    </w:p>
-    <w:p>
-      <w:pPr>
-        <w:widowControl/>
-        <w:tabs>
-          <w:tab w:val="left" w:pos="-1440"/>
-        </w:tabs>
-        <w:rPr>
-          <w:rFonts w:ascii="Times New Roman" w:hAnsi="Times New Roman"/>
-        </w:rPr>
-      </w:pPr>
-    </w:p>
-    <w:p>
-      <w:pPr>
-        <w:widowControl/>
-        <w:tabs>
-          <w:tab w:val="left" w:pos="-1440"/>
-        </w:tabs>
-        <w:rPr>
-          <w:rFonts w:ascii="Times New Roman" w:hAnsi="Times New Roman"/>
-        </w:rPr>
-      </w:pPr>
-      <w:r>
-        <w:rPr>
-          <w:rFonts w:ascii="Times New Roman" w:hAnsi="Times New Roman"/>
-        </w:rPr>
-        <w:t>Name:</w:t>
-      </w:r>
-    </w:p>
-    <w:p>
-      <w:pPr>
-        <w:widowControl/>
-        <w:tabs>
-          <w:tab w:val="left" w:pos="-1440"/>
-        </w:tabs>
-        <w:rPr>
-          <w:rFonts w:ascii="Times New Roman" w:hAnsi="Times New Roman"/>
-        </w:rPr>
-      </w:pPr>
-      <w:r>
-        <w:rPr>
-          <w:rFonts w:ascii="Times New Roman" w:hAnsi="Times New Roman"/>
-        </w:rPr>
-        <w:t>Title:</w:t>
-      </w:r>
-    </w:p>
-    <w:p>
-      <w:pPr>
-        <w:widowControl/>
-        <w:tabs>
-          <w:tab w:val="left" w:pos="-1440"/>
-        </w:tabs>
-        <w:rPr>
-          <w:rFonts w:ascii="Times New Roman" w:hAnsi="Times New Roman"/>
-        </w:rPr>
-      </w:pPr>
-      <w:r>
-        <w:rPr>
-          <w:rFonts w:ascii="Times New Roman" w:hAnsi="Times New Roman"/>
-        </w:rPr>
-        <w:t>Organization:</w:t>
-      </w:r>
-    </w:p>
-    <w:p>
-      <w:pPr>
-        <w:widowControl/>
-        <w:tabs>
-          <w:tab w:val="left" w:pos="-1440"/>
-        </w:tabs>
-        <w:rPr>
-          <w:rFonts w:ascii="Times New Roman" w:hAnsi="Times New Roman"/>
-        </w:rPr>
-      </w:pPr>
-      <w:r>
-        <w:rPr>
-          <w:rFonts w:ascii="Times New Roman" w:hAnsi="Times New Roman"/>
-        </w:rPr>
-        <w:t>Contact Information (Address, Telephone, E-mail, etc.):</w:t>
-      </w:r>
-    </w:p>
-    <w:p>
-      <w:pPr>
-        <w:widowControl/>
-        <w:tabs>
-          <w:tab w:val="left" w:pos="-1440"/>
-        </w:tabs>
-        <w:rPr>
-          <w:rFonts w:ascii="Times New Roman" w:hAnsi="Times New Roman"/>
-        </w:rPr>
-      </w:pPr>
-    </w:p>
-    <w:p>
-      <w:pPr>
-        <w:widowControl/>
-        <w:tabs>
-          <w:tab w:val="left" w:pos="-1440"/>
-        </w:tabs>
-        <w:rPr>
-          <w:rFonts w:ascii="Times New Roman" w:hAnsi="Times New Roman"/>
-        </w:rPr>
-      </w:pPr>
-      <w:r>
-        <w:rPr>
-          <w:rFonts w:ascii="Times New Roman" w:hAnsi="Times New Roman"/>
-        </w:rPr>
-        <w:t>Name:</w:t>
-      </w:r>
-    </w:p>
-    <w:p>
-      <w:pPr>
-        <w:widowControl/>
-        <w:tabs>
-          <w:tab w:val="left" w:pos="-1440"/>
-        </w:tabs>
-        <w:rPr>
-          <w:rFonts w:ascii="Times New Roman" w:hAnsi="Times New Roman"/>
-        </w:rPr>
-      </w:pPr>
-      <w:r>
-        <w:rPr>
-          <w:rFonts w:ascii="Times New Roman" w:hAnsi="Times New Roman"/>
-        </w:rPr>
-        <w:t>Title:</w:t>
-      </w:r>
-    </w:p>
-    <w:p>
-      <w:pPr>
-        <w:widowControl/>
-        <w:tabs>
-          <w:tab w:val="left" w:pos="-1440"/>
-        </w:tabs>
-        <w:rPr>
-          <w:rFonts w:ascii="Times New Roman" w:hAnsi="Times New Roman"/>
-        </w:rPr>
-      </w:pPr>
-      <w:r>
-        <w:rPr>
-          <w:rFonts w:ascii="Times New Roman" w:hAnsi="Times New Roman"/>
-        </w:rPr>
-        <w:t>Organization:</w:t>
-      </w:r>
-    </w:p>
-    <w:p>
-      <w:pPr>
-        <w:widowControl/>
-        <w:tabs>
-          <w:tab w:val="left" w:pos="-1440"/>
-        </w:tabs>
-        <w:rPr>
-          <w:rFonts w:ascii="Times New Roman" w:hAnsi="Times New Roman"/>
-        </w:rPr>
-      </w:pPr>
-      <w:r>
-        <w:rPr>
-          <w:rFonts w:ascii="Times New Roman" w:hAnsi="Times New Roman"/>
-        </w:rPr>
-        <w:t>Contact Information (Address, Telephone, E-mail, etc.):</w:t>
-      </w:r>
-    </w:p>
-    <w:p>
-      <w:pPr>
-        <w:widowControl/>
-        <w:tabs>
-          <w:tab w:val="left" w:pos="-1440"/>
-        </w:tabs>
-        <w:rPr>
-          <w:rFonts w:ascii="Times New Roman" w:hAnsi="Times New Roman"/>
-        </w:rPr>
-      </w:pPr>
-    </w:p>
-    <w:p>
-      <w:pPr>
-        <w:widowControl/>
-        <w:tabs>
-          <w:tab w:val="left" w:pos="-1440"/>
-        </w:tabs>
-        <w:rPr>
-          <w:rFonts w:ascii="Times New Roman" w:hAnsi="Times New Roman"/>
-        </w:rPr>
-      </w:pPr>
-      <w:r>
-        <w:rPr>
-          <w:rFonts w:ascii="Times New Roman" w:hAnsi="Times New Roman"/>
-        </w:rPr>
-        <w:t>Name:</w:t>
-      </w:r>
-    </w:p>
-    <w:p>
-      <w:pPr>
-        <w:widowControl/>
-        <w:tabs>
-          <w:tab w:val="left" w:pos="-1440"/>
-        </w:tabs>
-        <w:rPr>
-          <w:rFonts w:ascii="Times New Roman" w:hAnsi="Times New Roman"/>
-        </w:rPr>
-      </w:pPr>
-      <w:r>
-        <w:rPr>
-          <w:rFonts w:ascii="Times New Roman" w:hAnsi="Times New Roman"/>
-        </w:rPr>
-        <w:t>Title:</w:t>
-      </w:r>
-    </w:p>
-    <w:p>
-      <w:pPr>
-        <w:widowControl/>
-        <w:tabs>
-          <w:tab w:val="left" w:pos="-1440"/>
-        </w:tabs>
-        <w:rPr>
-          <w:rFonts w:ascii="Times New Roman" w:hAnsi="Times New Roman"/>
-        </w:rPr>
-      </w:pPr>
-      <w:r>
-        <w:rPr>
-          <w:rFonts w:ascii="Times New Roman" w:hAnsi="Times New Roman"/>
-        </w:rPr>
-        <w:t>Organization:</w:t>
-      </w:r>
-    </w:p>
-    <w:p>
-      <w:pPr>
-        <w:widowControl/>
-        <w:tabs>
-          <w:tab w:val="left" w:pos="-1440"/>
-        </w:tabs>
-        <w:rPr>
-          <w:rFonts w:ascii="Times New Roman" w:hAnsi="Times New Roman"/>
-        </w:rPr>
-      </w:pPr>
-      <w:r>
-        <w:rPr>
-          <w:rFonts w:ascii="Times New Roman" w:hAnsi="Times New Roman"/>
-        </w:rPr>
-        <w:t>Contact Information (Address, Telephone, E-mail, etc.):</w:t>
-      </w:r>
-    </w:p>
-    <w:p>
-      <w:pPr>
-        <w:widowControl/>
-        <w:tabs>
-          <w:tab w:val="left" w:pos="-1440"/>
-        </w:tabs>
-        <w:rPr>
-          <w:rFonts w:ascii="Times New Roman" w:hAnsi="Times New Roman"/>
-        </w:rPr>
-        <w:sectPr>
-          <w:pgSz w:w="12240" w:h="15840"/>
-          <w:pgMar w:top="1080" w:right="1080" w:bottom="1080" w:left="1080" w:header="1080" w:footer="1080" w:gutter="0"/>
-          <w:cols w:space="720"/>
-          <w:noEndnote/>
-        </w:sectPr>
-      </w:pPr>
-    </w:p>
-    <w:p>
-      <w:pPr>
-        <w:widowControl/>
-        <w:tabs>
-          <w:tab w:val="left" w:pos="-1440"/>
-        </w:tabs>
-        <w:rPr>
-          <w:rFonts w:ascii="Times New Roman" w:hAnsi="Times New Roman"/>
-          <w:b/>
-          <w:bCs/>
-        </w:rPr>
-      </w:pPr>
-    </w:p>
-    <w:p>
-      <w:pPr>
-        <w:widowControl/>
-        <w:tabs>
-          <w:tab w:val="left" w:pos="-1440"/>
-        </w:tabs>
-        <w:rPr>
-          <w:rFonts w:ascii="Times New Roman" w:hAnsi="Times New Roman"/>
-          <w:b/>
-          <w:bCs/>
-        </w:rPr>
-      </w:pPr>
-    </w:p>
-    <w:p>
-      <w:pPr>
-        <w:widowControl/>
-        <w:tabs>
-          <w:tab w:val="left" w:pos="-1440"/>
-        </w:tabs>
-        <w:rPr>
-          <w:rFonts w:ascii="Times New Roman" w:hAnsi="Times New Roman"/>
-          <w:b/>
-          <w:bCs/>
-        </w:rPr>
-      </w:pPr>
-    </w:p>
-    <w:p>
-      <w:pPr>
-        <w:widowControl/>
-        <w:tabs>
-          <w:tab w:val="left" w:pos="-1440"/>
-        </w:tabs>
-        <w:rPr>
-          <w:rFonts w:ascii="Times New Roman" w:hAnsi="Times New Roman"/>
-        </w:rPr>
-      </w:pPr>
-      <w:bookmarkStart w:id="5" w:name="_Toc122940334"/>
-      <w:r>
-        <w:rPr>
-          <w:rStyle w:val="Heading2Char"/>
-          <w:rFonts w:ascii="Times New Roman" w:hAnsi="Times New Roman"/>
-        </w:rPr>
-        <w:t>1.4 Project Organization</w:t>
-      </w:r>
-      <w:bookmarkEnd w:id="5"/>
-      <w:r>
-        <w:rPr>
-          <w:rFonts w:ascii="Times New Roman" w:hAnsi="Times New Roman"/>
-        </w:rPr>
-        <w:t xml:space="preserve"> (EPA QA/R-5 A4)</w:t>
-      </w:r>
-    </w:p>
-    <w:p>
-      <w:pPr>
-        <w:widowControl/>
-        <w:tabs>
-          <w:tab w:val="left" w:pos="-1440"/>
-        </w:tabs>
-        <w:rPr>
-          <w:rFonts w:ascii="Times New Roman" w:hAnsi="Times New Roman"/>
-          <w:i/>
-          <w:iCs/>
-        </w:rPr>
-      </w:pPr>
-    </w:p>
-    <w:p>
-      <w:pPr>
-        <w:widowControl/>
-        <w:tabs>
-          <w:tab w:val="left" w:pos="-1440"/>
-        </w:tabs>
-        <w:rPr>
-          <w:rFonts w:ascii="Times New Roman" w:hAnsi="Times New Roman"/>
-        </w:rPr>
-      </w:pPr>
-      <w:r>
-        <w:rPr>
-          <w:rFonts w:ascii="Times New Roman" w:hAnsi="Times New Roman"/>
-          <w:i/>
-          <w:iCs/>
-        </w:rPr>
-        <w:t>NOTE:</w:t>
-      </w:r>
-    </w:p>
-    <w:p>
-      <w:pPr>
-        <w:widowControl/>
-        <w:tabs>
-          <w:tab w:val="left" w:pos="-720"/>
-        </w:tabs>
-        <w:ind w:left="360"/>
-        <w:rPr>
-          <w:rFonts w:ascii="Times New Roman" w:hAnsi="Times New Roman"/>
-          <w:i/>
-          <w:iCs/>
-        </w:rPr>
-      </w:pPr>
-      <w:r>
-        <w:rPr>
-          <w:rFonts w:ascii="Times New Roman" w:hAnsi="Times New Roman"/>
-          <w:i/>
-          <w:iCs/>
-        </w:rPr>
-        <w:t xml:space="preserve">Identify the individuals and organizations participating in the </w:t>
-      </w:r>
-      <w:proofErr w:type="gramStart"/>
-      <w:r>
-        <w:rPr>
-          <w:rFonts w:ascii="Times New Roman" w:hAnsi="Times New Roman"/>
-          <w:i/>
-          <w:iCs/>
-        </w:rPr>
-        <w:t>project, and</w:t>
-      </w:r>
-      <w:proofErr w:type="gramEnd"/>
-      <w:r>
-        <w:rPr>
-          <w:rFonts w:ascii="Times New Roman" w:hAnsi="Times New Roman"/>
-          <w:i/>
-          <w:iCs/>
-        </w:rPr>
-        <w:t xml:space="preserve"> discuss their specific roles and responsibilities.  Include </w:t>
-      </w:r>
-      <w:r>
-        <w:rPr>
-          <w:rFonts w:ascii="Times New Roman" w:hAnsi="Times New Roman"/>
-          <w:i/>
-          <w:iCs/>
-        </w:rPr>
-        <w:t xml:space="preserve">program or project management, </w:t>
-      </w:r>
-      <w:r>
-        <w:rPr>
-          <w:rFonts w:ascii="Times New Roman" w:hAnsi="Times New Roman"/>
-          <w:i/>
-          <w:iCs/>
-        </w:rPr>
-        <w:t xml:space="preserve">personnel responsible for conducting project activities, </w:t>
-      </w:r>
-      <w:r>
-        <w:rPr>
-          <w:rFonts w:ascii="Times New Roman" w:hAnsi="Times New Roman"/>
-          <w:i/>
-          <w:iCs/>
-        </w:rPr>
-        <w:t xml:space="preserve">the project QA manager, and </w:t>
-      </w:r>
-      <w:r>
-        <w:rPr>
-          <w:rFonts w:ascii="Times New Roman" w:hAnsi="Times New Roman"/>
-          <w:i/>
-          <w:iCs/>
-        </w:rPr>
-        <w:t xml:space="preserve">points of contact and associated organizations for all consultants, contractors, and/or laboratories. </w:t>
-      </w:r>
-      <w:r>
-        <w:rPr>
-          <w:rFonts w:ascii="Times New Roman" w:hAnsi="Times New Roman"/>
-          <w:i/>
-          <w:iCs/>
-        </w:rPr>
-        <w:t xml:space="preserve">If associated names and contact information are not identified elsewhere, provide them here.  Whenever possible (depending on the size of the organization), ensure that the project QA manager is independent of the </w:t>
-      </w:r>
-      <w:r>
-        <w:rPr>
-          <w:rFonts w:ascii="Times New Roman" w:hAnsi="Times New Roman"/>
-          <w:i/>
-          <w:iCs/>
-        </w:rPr>
-        <w:t>staff</w:t>
-      </w:r>
-      <w:r>
-        <w:rPr>
-          <w:rFonts w:ascii="Times New Roman" w:hAnsi="Times New Roman"/>
-          <w:i/>
-          <w:iCs/>
-        </w:rPr>
-        <w:t xml:space="preserve"> generating the data.</w:t>
-      </w:r>
-    </w:p>
-    <w:p>
-      <w:pPr>
-        <w:widowControl/>
-        <w:tabs>
-          <w:tab w:val="left" w:pos="-720"/>
-        </w:tabs>
-        <w:ind w:left="360"/>
-        <w:rPr>
-          <w:rFonts w:ascii="Times New Roman" w:hAnsi="Times New Roman"/>
-          <w:i/>
-          <w:iCs/>
-        </w:rPr>
-      </w:pPr>
-    </w:p>
-    <w:p>
-      <w:pPr>
-        <w:widowControl/>
-        <w:tabs>
-          <w:tab w:val="left" w:pos="-720"/>
-        </w:tabs>
-        <w:ind w:left="360"/>
-        <w:rPr>
-          <w:rFonts w:ascii="Times New Roman" w:hAnsi="Times New Roman"/>
-          <w:i/>
-          <w:iCs/>
-        </w:rPr>
-      </w:pPr>
-      <w:r>
-        <w:rPr>
-          <w:rFonts w:ascii="Times New Roman" w:hAnsi="Times New Roman"/>
-          <w:i/>
-          <w:iCs/>
-        </w:rPr>
-        <w:t xml:space="preserve">Provide a concise organization chart (as Figure 1-1) showing the relationships and </w:t>
-      </w:r>
-      <w:r>
-        <w:rPr>
-          <w:rFonts w:ascii="Times New Roman" w:hAnsi="Times New Roman"/>
-          <w:i/>
-          <w:iCs/>
-        </w:rPr>
-        <w:t>l</w:t>
-      </w:r>
-      <w:r>
-        <w:rPr>
-          <w:rFonts w:ascii="Times New Roman" w:hAnsi="Times New Roman"/>
-          <w:i/>
-          <w:iCs/>
-        </w:rPr>
-        <w:t xml:space="preserve">ines of </w:t>
-      </w:r>
-      <w:r>
-        <w:rPr>
-          <w:rFonts w:ascii="Times New Roman" w:hAnsi="Times New Roman"/>
-          <w:i/>
-          <w:iCs/>
-        </w:rPr>
-        <w:t xml:space="preserve">authority/ </w:t>
-      </w:r>
-      <w:r>
-        <w:rPr>
-          <w:rFonts w:ascii="Times New Roman" w:hAnsi="Times New Roman"/>
-          <w:i/>
-          <w:iCs/>
-        </w:rPr>
-        <w:t xml:space="preserve">communication </w:t>
-      </w:r>
-      <w:r>
-        <w:rPr>
-          <w:rFonts w:ascii="Times New Roman" w:hAnsi="Times New Roman"/>
-          <w:i/>
-          <w:iCs/>
-        </w:rPr>
-        <w:t>for all named people and organizations.</w:t>
-      </w:r>
-    </w:p>
-    <w:p>
-      <w:pPr>
-        <w:widowControl/>
-        <w:tabs>
-          <w:tab w:val="left" w:pos="-720"/>
-        </w:tabs>
-        <w:ind w:left="360"/>
-        <w:rPr>
-          <w:rFonts w:ascii="Times New Roman" w:hAnsi="Times New Roman"/>
-          <w:i/>
-          <w:iCs/>
-        </w:rPr>
-      </w:pPr>
-    </w:p>
-    <w:p>
-      <w:pPr>
-        <w:widowControl/>
-        <w:tabs>
-          <w:tab w:val="left" w:pos="-720"/>
-        </w:tabs>
-        <w:ind w:left="360"/>
-        <w:rPr>
-          <w:rFonts w:ascii="Times New Roman" w:hAnsi="Times New Roman"/>
-        </w:rPr>
-      </w:pPr>
-      <w:r>
-        <w:rPr>
-          <w:rFonts w:ascii="Times New Roman" w:hAnsi="Times New Roman"/>
-          <w:i/>
-          <w:iCs/>
-        </w:rPr>
-        <w:t xml:space="preserve">Below is some </w:t>
-      </w:r>
-      <w:r>
-        <w:rPr>
-          <w:rFonts w:ascii="Times New Roman" w:hAnsi="Times New Roman"/>
-          <w:i/>
-          <w:iCs/>
           <w:u w:val="single"/>
         </w:rPr>
-        <w:t>example</w:t>
-      </w:r>
-      <w:r>
-        <w:rPr>
-          <w:rFonts w:ascii="Times New Roman" w:hAnsi="Times New Roman"/>
-          <w:i/>
-          <w:iCs/>
-        </w:rPr>
-        <w:t xml:space="preserve"> language to consider including.  Please revise/edit</w:t>
-      </w:r>
-      <w:r>
-        <w:rPr>
-          <w:rFonts w:ascii="Times New Roman" w:hAnsi="Times New Roman"/>
-          <w:i/>
-          <w:iCs/>
-        </w:rPr>
-        <w:t xml:space="preserve"> the information</w:t>
-      </w:r>
-      <w:r>
-        <w:rPr>
-          <w:rFonts w:ascii="Times New Roman" w:hAnsi="Times New Roman"/>
-          <w:i/>
-          <w:iCs/>
-        </w:rPr>
-        <w:t>, as appropriate, and ensure the name of the individual associated with each title is presented.</w:t>
-      </w:r>
-    </w:p>
-    <w:p>
-      <w:pPr>
-        <w:widowControl/>
-        <w:tabs>
-          <w:tab w:val="left" w:pos="-1440"/>
-        </w:tabs>
-        <w:rPr>
-          <w:rFonts w:ascii="Times New Roman" w:hAnsi="Times New Roman"/>
-        </w:rPr>
-      </w:pPr>
-    </w:p>
-    <w:p>
-      <w:pPr>
-        <w:widowControl/>
-        <w:tabs>
-          <w:tab w:val="left" w:pos="-1440"/>
-        </w:tabs>
-        <w:rPr>
-          <w:rFonts w:ascii="Times New Roman" w:hAnsi="Times New Roman"/>
-        </w:rPr>
-      </w:pPr>
-      <w:r>
-        <w:rPr>
-          <w:rFonts w:ascii="Times New Roman" w:hAnsi="Times New Roman"/>
-          <w:u w:val="single"/>
-        </w:rPr>
+        <w:lastRenderedPageBreak/>
         <w:t>Tribal Project Manager</w:t>
       </w:r>
       <w:r>
@@ -9290,6 +9010,7 @@
           <w:rStyle w:val="Heading2Char"/>
           <w:rFonts w:ascii="Times New Roman" w:hAnsi="Times New Roman"/>
         </w:rPr>
+        <w:lastRenderedPageBreak/>
         <w:t>1.7 Quality Objectives and Criteria for Measurement Data</w:t>
       </w:r>
       <w:bookmarkEnd w:id="8"/>
@@ -9670,7 +9391,6 @@
         <w:rPr>
           <w:rFonts w:ascii="Times New Roman" w:hAnsi="Times New Roman"/>
         </w:rPr>
-        <w:lastRenderedPageBreak/>
         <w:t>&lt;&lt;</w:t>
       </w:r>
       <w:r>
@@ -10250,6 +9970,7 @@
           <w:i/>
           <w:iCs/>
         </w:rPr>
+        <w:lastRenderedPageBreak/>
         <w:t xml:space="preserve">Summarize the type of </w:t>
       </w:r>
       <w:r>
@@ -11599,7 +11320,6 @@
           <w:i/>
           <w:iCs/>
         </w:rPr>
-        <w:lastRenderedPageBreak/>
         <w:t>(Note: If information is available in standard operation procedures (SOPs), include these in the appendices.  If the SOPs provide options, ensure that the option(s) selected for the current project are identified in the text.)</w:t>
       </w:r>
     </w:p>
@@ -12564,7 +12284,6 @@
       </w:pPr>
       <w:bookmarkStart w:id="26" w:name="_Toc122940353"/>
       <w:r>
-        <w:lastRenderedPageBreak/>
         <w:t>2.4.2 Field Analyses Methods</w:t>
       </w:r>
       <w:bookmarkEnd w:id="26"/>
@@ -14104,7 +13823,6 @@
           <w:i/>
           <w:iCs/>
         </w:rPr>
-        <w:lastRenderedPageBreak/>
         <w:t>Identify all tools, gauges, test equipment, instruments, etc. (for both field and laboratory) that need to be calibrated.</w:t>
       </w:r>
     </w:p>
@@ -14355,6 +14073,7 @@
         <w:rPr>
           <w:rFonts w:ascii="Times New Roman" w:hAnsi="Times New Roman"/>
         </w:rPr>
+        <w:lastRenderedPageBreak/>
         <w:t>&lt;&lt; This information may be included in the instrument/equipment manuals that could be provided in an appendix/attachment and referenced in the text. &gt;&gt;</w:t>
       </w:r>
     </w:p>
@@ -14840,16 +14559,7 @@
           <w:i/>
           <w:iCs/>
         </w:rPr>
-        <w:t xml:space="preserve">(Note: If information is available in standard operation procedures (SOPs), field equipment/instrument manuals, and/or laboratory QA Manuals, include these in the appendices.  If these documents provide options, ensure that the option(s) selected for the current project is </w:t>
-      </w:r>
-      <w:r>
-        <w:rPr>
-          <w:rFonts w:ascii="Times New Roman" w:hAnsi="Times New Roman"/>
-          <w:i/>
-          <w:iCs/>
-        </w:rPr>
-        <w:lastRenderedPageBreak/>
-        <w:t>identified in the QAPP text and is clearly understood by all necessary project and laboratory personnel.)</w:t>
+        <w:t>(Note: If information is available in standard operation procedures (SOPs), field equipment/instrument manuals, and/or laboratory QA Manuals, include these in the appendices.  If these documents provide options, ensure that the option(s) selected for the current project is identified in the QAPP text and is clearly understood by all necessary project and laboratory personnel.)</w:t>
       </w:r>
     </w:p>
     <w:p>
@@ -15692,7 +15402,6 @@
           <w:i/>
           <w:iCs/>
         </w:rPr>
-        <w:lastRenderedPageBreak/>
         <w:t>Identify and describe all data handling equipment and procedures to process, compile, and analyze the data, including any required computer hardware and software.  Address any specific performance requirements and describe the procedures that will be followed to demonstrate acceptability of the hardware/software configuration required.</w:t>
       </w:r>
     </w:p>
@@ -15998,6 +15707,7 @@
           <w:i/>
           <w:iCs/>
         </w:rPr>
+        <w:lastRenderedPageBreak/>
         <w:t xml:space="preserve">Define the scope of authority of the assessors, including stop work orders.  Discuss how response actions to non-conforming conditions shall be addressed and by whom.  Define the conditions under which the assessors are authorized to act. </w:t>
       </w:r>
     </w:p>
@@ -16486,7 +16196,6 @@
           <w:i/>
           <w:iCs/>
         </w:rPr>
-        <w:lastRenderedPageBreak/>
         <w:t xml:space="preserve">State the </w:t>
       </w:r>
       <w:r>
@@ -16898,6 +16607,7 @@
           <w:i/>
           <w:iCs/>
         </w:rPr>
+        <w:lastRenderedPageBreak/>
         <w:t>NOTE:</w:t>
       </w:r>
     </w:p>
@@ -46412,36 +46122,6 @@
 </w:endnotes>
 </file>
 
-<file path=word/footer1.xml><?xml version="1.0" encoding="utf-8"?>
-<w:ftr xmlns:wpc="http://schemas.microsoft.com/office/word/2010/wordprocessingCanvas" xmlns:cx="http://schemas.microsoft.com/office/drawing/2014/chartex" xmlns:cx1="http://schemas.microsoft.com/office/drawing/2015/9/8/chartex" xmlns:cx2="http://schemas.microsoft.com/office/drawing/2015/10/21/chartex" xmlns:cx3="http://schemas.microsoft.com/office/drawing/2016/5/9/chartex" xmlns:cx4="http://schemas.microsoft.com/office/drawing/2016/5/10/chartex" xmlns:cx5="http://schemas.microsoft.com/office/drawing/2016/5/11/chartex" xmlns:cx6="http://schemas.microsoft.com/office/drawing/2016/5/12/chartex" xmlns:cx7="http://schemas.microsoft.com/office/drawing/2016/5/13/chartex" xmlns:cx8="http://schemas.microsoft.com/office/drawing/2016/5/14/chartex" xmlns:mc="http://schemas.openxmlformats.org/markup-compatibility/2006" xmlns:aink="http://schemas.microsoft.com/office/drawing/2016/ink" xmlns:am3d="http://schemas.microsoft.com/office/drawing/2017/model3d" xmlns:o="urn:schemas-microsoft-com:office:office" xmlns:r="http://schemas.openxmlformats.org/officeDocument/2006/relationships" xmlns:m="http://schemas.openxmlformats.org/officeDocument/2006/math" xmlns:v="urn:schemas-microsoft-com:vml" xmlns:wp14="http://schemas.microsoft.com/office/word/2010/wordprocessingDrawing" xmlns:wp="http://schemas.openxmlformats.org/drawingml/2006/wordprocessingDrawing" xmlns:w10="urn:schemas-microsoft-com:office:word" xmlns:w="http://schemas.openxmlformats.org/wordprocessingml/2006/main" xmlns:w14="http://schemas.microsoft.com/office/word/2010/wordml" xmlns:w15="http://schemas.microsoft.com/office/word/2012/wordml" xmlns:w16cid="http://schemas.microsoft.com/office/word/2016/wordml/cid" xmlns:w16se="http://schemas.microsoft.com/office/word/2015/wordml/symex" xmlns:wpg="http://schemas.microsoft.com/office/word/2010/wordprocessingGroup" xmlns:wpi="http://schemas.microsoft.com/office/word/2010/wordprocessingInk" xmlns:wne="http://schemas.microsoft.com/office/word/2006/wordml" xmlns:wps="http://schemas.microsoft.com/office/word/2010/wordprocessingShape" mc:Ignorable="w14 w15 w16se w16cid wp14">
-  <w:p>
-    <w:pPr>
-      <w:pStyle w:val="Footer"/>
-    </w:pPr>
-  </w:p>
-</w:ftr>
-</file>
-
-<file path=word/footer2.xml><?xml version="1.0" encoding="utf-8"?>
-<w:ftr xmlns:wpc="http://schemas.microsoft.com/office/word/2010/wordprocessingCanvas" xmlns:cx="http://schemas.microsoft.com/office/drawing/2014/chartex" xmlns:cx1="http://schemas.microsoft.com/office/drawing/2015/9/8/chartex" xmlns:cx2="http://schemas.microsoft.com/office/drawing/2015/10/21/chartex" xmlns:cx3="http://schemas.microsoft.com/office/drawing/2016/5/9/chartex" xmlns:cx4="http://schemas.microsoft.com/office/drawing/2016/5/10/chartex" xmlns:cx5="http://schemas.microsoft.com/office/drawing/2016/5/11/chartex" xmlns:cx6="http://schemas.microsoft.com/office/drawing/2016/5/12/chartex" xmlns:cx7="http://schemas.microsoft.com/office/drawing/2016/5/13/chartex" xmlns:cx8="http://schemas.microsoft.com/office/drawing/2016/5/14/chartex" xmlns:mc="http://schemas.openxmlformats.org/markup-compatibility/2006" xmlns:aink="http://schemas.microsoft.com/office/drawing/2016/ink" xmlns:am3d="http://schemas.microsoft.com/office/drawing/2017/model3d" xmlns:o="urn:schemas-microsoft-com:office:office" xmlns:r="http://schemas.openxmlformats.org/officeDocument/2006/relationships" xmlns:m="http://schemas.openxmlformats.org/officeDocument/2006/math" xmlns:v="urn:schemas-microsoft-com:vml" xmlns:wp14="http://schemas.microsoft.com/office/word/2010/wordprocessingDrawing" xmlns:wp="http://schemas.openxmlformats.org/drawingml/2006/wordprocessingDrawing" xmlns:w10="urn:schemas-microsoft-com:office:word" xmlns:w="http://schemas.openxmlformats.org/wordprocessingml/2006/main" xmlns:w14="http://schemas.microsoft.com/office/word/2010/wordml" xmlns:w15="http://schemas.microsoft.com/office/word/2012/wordml" xmlns:w16cid="http://schemas.microsoft.com/office/word/2016/wordml/cid" xmlns:w16se="http://schemas.microsoft.com/office/word/2015/wordml/symex" xmlns:wpg="http://schemas.microsoft.com/office/word/2010/wordprocessingGroup" xmlns:wpi="http://schemas.microsoft.com/office/word/2010/wordprocessingInk" xmlns:wne="http://schemas.microsoft.com/office/word/2006/wordml" xmlns:wps="http://schemas.microsoft.com/office/word/2010/wordprocessingShape" mc:Ignorable="w14 w15 w16se w16cid wp14">
-  <w:p>
-    <w:pPr>
-      <w:pStyle w:val="Footer"/>
-    </w:pPr>
-  </w:p>
-</w:ftr>
-</file>
-
-<file path=word/footer3.xml><?xml version="1.0" encoding="utf-8"?>
-<w:ftr xmlns:wpc="http://schemas.microsoft.com/office/word/2010/wordprocessingCanvas" xmlns:cx="http://schemas.microsoft.com/office/drawing/2014/chartex" xmlns:cx1="http://schemas.microsoft.com/office/drawing/2015/9/8/chartex" xmlns:cx2="http://schemas.microsoft.com/office/drawing/2015/10/21/chartex" xmlns:cx3="http://schemas.microsoft.com/office/drawing/2016/5/9/chartex" xmlns:cx4="http://schemas.microsoft.com/office/drawing/2016/5/10/chartex" xmlns:cx5="http://schemas.microsoft.com/office/drawing/2016/5/11/chartex" xmlns:cx6="http://schemas.microsoft.com/office/drawing/2016/5/12/chartex" xmlns:cx7="http://schemas.microsoft.com/office/drawing/2016/5/13/chartex" xmlns:cx8="http://schemas.microsoft.com/office/drawing/2016/5/14/chartex" xmlns:mc="http://schemas.openxmlformats.org/markup-compatibility/2006" xmlns:aink="http://schemas.microsoft.com/office/drawing/2016/ink" xmlns:am3d="http://schemas.microsoft.com/office/drawing/2017/model3d" xmlns:o="urn:schemas-microsoft-com:office:office" xmlns:r="http://schemas.openxmlformats.org/officeDocument/2006/relationships" xmlns:m="http://schemas.openxmlformats.org/officeDocument/2006/math" xmlns:v="urn:schemas-microsoft-com:vml" xmlns:wp14="http://schemas.microsoft.com/office/word/2010/wordprocessingDrawing" xmlns:wp="http://schemas.openxmlformats.org/drawingml/2006/wordprocessingDrawing" xmlns:w10="urn:schemas-microsoft-com:office:word" xmlns:w="http://schemas.openxmlformats.org/wordprocessingml/2006/main" xmlns:w14="http://schemas.microsoft.com/office/word/2010/wordml" xmlns:w15="http://schemas.microsoft.com/office/word/2012/wordml" xmlns:w16cid="http://schemas.microsoft.com/office/word/2016/wordml/cid" xmlns:w16se="http://schemas.microsoft.com/office/word/2015/wordml/symex" xmlns:wpg="http://schemas.microsoft.com/office/word/2010/wordprocessingGroup" xmlns:wpi="http://schemas.microsoft.com/office/word/2010/wordprocessingInk" xmlns:wne="http://schemas.microsoft.com/office/word/2006/wordml" xmlns:wps="http://schemas.microsoft.com/office/word/2010/wordprocessingShape" mc:Ignorable="w14 w15 w16se w16cid wp14">
-  <w:p>
-    <w:pPr>
-      <w:pStyle w:val="Footer"/>
-    </w:pPr>
-  </w:p>
-</w:ftr>
-</file>
-
 <file path=word/footnotes.xml><?xml version="1.0" encoding="utf-8"?>
 <w:footnotes xmlns:wpc="http://schemas.microsoft.com/office/word/2010/wordprocessingCanvas" xmlns:cx="http://schemas.microsoft.com/office/drawing/2014/chartex" xmlns:cx1="http://schemas.microsoft.com/office/drawing/2015/9/8/chartex" xmlns:cx2="http://schemas.microsoft.com/office/drawing/2015/10/21/chartex" xmlns:cx3="http://schemas.microsoft.com/office/drawing/2016/5/9/chartex" xmlns:cx4="http://schemas.microsoft.com/office/drawing/2016/5/10/chartex" xmlns:cx5="http://schemas.microsoft.com/office/drawing/2016/5/11/chartex" xmlns:cx6="http://schemas.microsoft.com/office/drawing/2016/5/12/chartex" xmlns:cx7="http://schemas.microsoft.com/office/drawing/2016/5/13/chartex" xmlns:cx8="http://schemas.microsoft.com/office/drawing/2016/5/14/chartex" xmlns:mc="http://schemas.openxmlformats.org/markup-compatibility/2006" xmlns:aink="http://schemas.microsoft.com/office/drawing/2016/ink" xmlns:am3d="http://schemas.microsoft.com/office/drawing/2017/model3d" xmlns:o="urn:schemas-microsoft-com:office:office" xmlns:r="http://schemas.openxmlformats.org/officeDocument/2006/relationships" xmlns:m="http://schemas.openxmlformats.org/officeDocument/2006/math" xmlns:v="urn:schemas-microsoft-com:vml" xmlns:wp14="http://schemas.microsoft.com/office/word/2010/wordprocessingDrawing" xmlns:wp="http://schemas.openxmlformats.org/drawingml/2006/wordprocessingDrawing" xmlns:w10="urn:schemas-microsoft-com:office:word" xmlns:w="http://schemas.openxmlformats.org/wordprocessingml/2006/main" xmlns:w14="http://schemas.microsoft.com/office/word/2010/wordml" xmlns:w15="http://schemas.microsoft.com/office/word/2012/wordml" xmlns:w16cid="http://schemas.microsoft.com/office/word/2016/wordml/cid" xmlns:w16se="http://schemas.microsoft.com/office/word/2015/wordml/symex" xmlns:wpg="http://schemas.microsoft.com/office/word/2010/wordprocessingGroup" xmlns:wpi="http://schemas.microsoft.com/office/word/2010/wordprocessingInk" xmlns:wne="http://schemas.microsoft.com/office/word/2006/wordml" xmlns:wps="http://schemas.microsoft.com/office/word/2010/wordprocessingShape" mc:Ignorable="w14 w15 w16se w16cid wp14">
   <w:footnote w:type="separator" w:id="-1">
@@ -46462,16 +46142,6 @@
 </file>
 
 <file path=word/header1.xml><?xml version="1.0" encoding="utf-8"?>
-<w:hdr xmlns:wpc="http://schemas.microsoft.com/office/word/2010/wordprocessingCanvas" xmlns:cx="http://schemas.microsoft.com/office/drawing/2014/chartex" xmlns:cx1="http://schemas.microsoft.com/office/drawing/2015/9/8/chartex" xmlns:cx2="http://schemas.microsoft.com/office/drawing/2015/10/21/chartex" xmlns:cx3="http://schemas.microsoft.com/office/drawing/2016/5/9/chartex" xmlns:cx4="http://schemas.microsoft.com/office/drawing/2016/5/10/chartex" xmlns:cx5="http://schemas.microsoft.com/office/drawing/2016/5/11/chartex" xmlns:cx6="http://schemas.microsoft.com/office/drawing/2016/5/12/chartex" xmlns:cx7="http://schemas.microsoft.com/office/drawing/2016/5/13/chartex" xmlns:cx8="http://schemas.microsoft.com/office/drawing/2016/5/14/chartex" xmlns:mc="http://schemas.openxmlformats.org/markup-compatibility/2006" xmlns:aink="http://schemas.microsoft.com/office/drawing/2016/ink" xmlns:am3d="http://schemas.microsoft.com/office/drawing/2017/model3d" xmlns:o="urn:schemas-microsoft-com:office:office" xmlns:r="http://schemas.openxmlformats.org/officeDocument/2006/relationships" xmlns:m="http://schemas.openxmlformats.org/officeDocument/2006/math" xmlns:v="urn:schemas-microsoft-com:vml" xmlns:wp14="http://schemas.microsoft.com/office/word/2010/wordprocessingDrawing" xmlns:wp="http://schemas.openxmlformats.org/drawingml/2006/wordprocessingDrawing" xmlns:w10="urn:schemas-microsoft-com:office:word" xmlns:w="http://schemas.openxmlformats.org/wordprocessingml/2006/main" xmlns:w14="http://schemas.microsoft.com/office/word/2010/wordml" xmlns:w15="http://schemas.microsoft.com/office/word/2012/wordml" xmlns:w16cid="http://schemas.microsoft.com/office/word/2016/wordml/cid" xmlns:w16se="http://schemas.microsoft.com/office/word/2015/wordml/symex" xmlns:wpg="http://schemas.microsoft.com/office/word/2010/wordprocessingGroup" xmlns:wpi="http://schemas.microsoft.com/office/word/2010/wordprocessingInk" xmlns:wne="http://schemas.microsoft.com/office/word/2006/wordml" xmlns:wps="http://schemas.microsoft.com/office/word/2010/wordprocessingShape" mc:Ignorable="w14 w15 w16se w16cid wp14">
-  <w:p>
-    <w:pPr>
-      <w:pStyle w:val="Header"/>
-    </w:pPr>
-  </w:p>
-</w:hdr>
-</file>
-
-<file path=word/header2.xml><?xml version="1.0" encoding="utf-8"?>
 <w:hdr xmlns:wpc="http://schemas.microsoft.com/office/word/2010/wordprocessingCanvas" xmlns:cx="http://schemas.microsoft.com/office/drawing/2014/chartex" xmlns:cx1="http://schemas.microsoft.com/office/drawing/2015/9/8/chartex" xmlns:cx2="http://schemas.microsoft.com/office/drawing/2015/10/21/chartex" xmlns:cx3="http://schemas.microsoft.com/office/drawing/2016/5/9/chartex" xmlns:cx4="http://schemas.microsoft.com/office/drawing/2016/5/10/chartex" xmlns:cx5="http://schemas.microsoft.com/office/drawing/2016/5/11/chartex" xmlns:cx6="http://schemas.microsoft.com/office/drawing/2016/5/12/chartex" xmlns:cx7="http://schemas.microsoft.com/office/drawing/2016/5/13/chartex" xmlns:cx8="http://schemas.microsoft.com/office/drawing/2016/5/14/chartex" xmlns:mc="http://schemas.openxmlformats.org/markup-compatibility/2006" xmlns:aink="http://schemas.microsoft.com/office/drawing/2016/ink" xmlns:am3d="http://schemas.microsoft.com/office/drawing/2017/model3d" xmlns:o="urn:schemas-microsoft-com:office:office" xmlns:r="http://schemas.openxmlformats.org/officeDocument/2006/relationships" xmlns:m="http://schemas.openxmlformats.org/officeDocument/2006/math" xmlns:v="urn:schemas-microsoft-com:vml" xmlns:wp14="http://schemas.microsoft.com/office/word/2010/wordprocessingDrawing" xmlns:wp="http://schemas.openxmlformats.org/drawingml/2006/wordprocessingDrawing" xmlns:w10="urn:schemas-microsoft-com:office:word" xmlns:w="http://schemas.openxmlformats.org/wordprocessingml/2006/main" xmlns:w14="http://schemas.microsoft.com/office/word/2010/wordml" xmlns:w15="http://schemas.microsoft.com/office/word/2012/wordml" xmlns:w16cid="http://schemas.microsoft.com/office/word/2016/wordml/cid" xmlns:w16se="http://schemas.microsoft.com/office/word/2015/wordml/symex" xmlns:wpg="http://schemas.microsoft.com/office/word/2010/wordprocessingGroup" xmlns:wpi="http://schemas.microsoft.com/office/word/2010/wordprocessingInk" xmlns:wne="http://schemas.microsoft.com/office/word/2006/wordml" xmlns:wps="http://schemas.microsoft.com/office/word/2010/wordprocessingShape" mc:Ignorable="w14 w15 w16se w16cid wp14">
   <w:p>
     <w:pPr>
@@ -46488,15 +46158,7 @@
         <w:sz w:val="16"/>
         <w:szCs w:val="16"/>
       </w:rPr>
-      <w:t xml:space="preserve">Title: </w:t>
-    </w:r>
-    <w:r>
-      <w:rPr>
-        <w:rFonts w:ascii="Shruti" w:hAnsi="Shruti" w:cs="Shruti"/>
-        <w:sz w:val="16"/>
-        <w:szCs w:val="16"/>
-      </w:rPr>
-      <w:t>{</w:t>
+      <w:t>Title: {</w:t>
     </w:r>
     <w:proofErr w:type="spellStart"/>
     <w:r>
@@ -46504,18 +46166,9 @@
         <w:rFonts w:ascii="Shruti" w:hAnsi="Shruti" w:cs="Shruti"/>
         <w:sz w:val="16"/>
         <w:szCs w:val="16"/>
+        <w:highlight w:val="yellow"/>
       </w:rPr>
-      <w:t>qapp.</w:t>
-    </w:r>
-    <w:bookmarkStart w:id="0" w:name="_GoBack"/>
-    <w:bookmarkEnd w:id="0"/>
-    <w:r>
-      <w:rPr>
-        <w:rFonts w:ascii="Shruti" w:hAnsi="Shruti" w:cs="Shruti"/>
-        <w:sz w:val="16"/>
-        <w:szCs w:val="16"/>
-      </w:rPr>
-      <w:t>short_name</w:t>
+      <w:t>qapp.short_name</w:t>
     </w:r>
     <w:proofErr w:type="spellEnd"/>
     <w:r>
@@ -46542,15 +46195,7 @@
         <w:sz w:val="16"/>
         <w:szCs w:val="16"/>
       </w:rPr>
-      <w:t xml:space="preserve">Revision Number: </w:t>
-    </w:r>
-    <w:r>
-      <w:rPr>
-        <w:rFonts w:ascii="Shruti" w:hAnsi="Shruti" w:cs="Shruti"/>
-        <w:sz w:val="16"/>
-        <w:szCs w:val="16"/>
-      </w:rPr>
-      <w:t>{</w:t>
+      <w:t>Revision Number: {</w:t>
     </w:r>
     <w:proofErr w:type="spellStart"/>
     <w:proofErr w:type="gramStart"/>
@@ -46559,16 +46204,9 @@
         <w:rFonts w:ascii="Shruti" w:hAnsi="Shruti" w:cs="Shruti"/>
         <w:sz w:val="16"/>
         <w:szCs w:val="16"/>
+        <w:highlight w:val="yellow"/>
       </w:rPr>
-      <w:t>qapp.</w:t>
-    </w:r>
-    <w:r>
-      <w:rPr>
-        <w:rFonts w:ascii="Shruti" w:hAnsi="Shruti" w:cs="Shruti"/>
-        <w:sz w:val="16"/>
-        <w:szCs w:val="16"/>
-      </w:rPr>
-      <w:t>revision</w:t>
+      <w:t>qapp.revision</w:t>
     </w:r>
     <w:proofErr w:type="gramEnd"/>
     <w:r>
@@ -46576,6 +46214,7 @@
         <w:rFonts w:ascii="Shruti" w:hAnsi="Shruti" w:cs="Shruti"/>
         <w:sz w:val="16"/>
         <w:szCs w:val="16"/>
+        <w:highlight w:val="yellow"/>
       </w:rPr>
       <w:t>_number</w:t>
     </w:r>
@@ -46604,15 +46243,7 @@
         <w:sz w:val="16"/>
         <w:szCs w:val="16"/>
       </w:rPr>
-      <w:t xml:space="preserve">Revision Date: </w:t>
-    </w:r>
-    <w:r>
-      <w:rPr>
-        <w:rFonts w:ascii="Shruti" w:hAnsi="Shruti" w:cs="Shruti"/>
-        <w:sz w:val="16"/>
-        <w:szCs w:val="16"/>
-      </w:rPr>
-      <w:t>{</w:t>
+      <w:t>Revision Date: {</w:t>
     </w:r>
     <w:proofErr w:type="spellStart"/>
     <w:r>
@@ -46620,6 +46251,7 @@
         <w:rFonts w:ascii="Shruti" w:hAnsi="Shruti" w:cs="Shruti"/>
         <w:sz w:val="16"/>
         <w:szCs w:val="16"/>
+        <w:highlight w:val="yellow"/>
       </w:rPr>
       <w:t>revision_date</w:t>
     </w:r>
@@ -46709,16 +46341,6 @@
         <w:sz w:val="16"/>
         <w:szCs w:val="16"/>
       </w:rPr>
-    </w:pPr>
-  </w:p>
-</w:hdr>
-</file>
-
-<file path=word/header3.xml><?xml version="1.0" encoding="utf-8"?>
-<w:hdr xmlns:wpc="http://schemas.microsoft.com/office/word/2010/wordprocessingCanvas" xmlns:cx="http://schemas.microsoft.com/office/drawing/2014/chartex" xmlns:cx1="http://schemas.microsoft.com/office/drawing/2015/9/8/chartex" xmlns:cx2="http://schemas.microsoft.com/office/drawing/2015/10/21/chartex" xmlns:cx3="http://schemas.microsoft.com/office/drawing/2016/5/9/chartex" xmlns:cx4="http://schemas.microsoft.com/office/drawing/2016/5/10/chartex" xmlns:cx5="http://schemas.microsoft.com/office/drawing/2016/5/11/chartex" xmlns:cx6="http://schemas.microsoft.com/office/drawing/2016/5/12/chartex" xmlns:cx7="http://schemas.microsoft.com/office/drawing/2016/5/13/chartex" xmlns:cx8="http://schemas.microsoft.com/office/drawing/2016/5/14/chartex" xmlns:mc="http://schemas.openxmlformats.org/markup-compatibility/2006" xmlns:aink="http://schemas.microsoft.com/office/drawing/2016/ink" xmlns:am3d="http://schemas.microsoft.com/office/drawing/2017/model3d" xmlns:o="urn:schemas-microsoft-com:office:office" xmlns:r="http://schemas.openxmlformats.org/officeDocument/2006/relationships" xmlns:m="http://schemas.openxmlformats.org/officeDocument/2006/math" xmlns:v="urn:schemas-microsoft-com:vml" xmlns:wp14="http://schemas.microsoft.com/office/word/2010/wordprocessingDrawing" xmlns:wp="http://schemas.openxmlformats.org/drawingml/2006/wordprocessingDrawing" xmlns:w10="urn:schemas-microsoft-com:office:word" xmlns:w="http://schemas.openxmlformats.org/wordprocessingml/2006/main" xmlns:w14="http://schemas.microsoft.com/office/word/2010/wordml" xmlns:w15="http://schemas.microsoft.com/office/word/2012/wordml" xmlns:w16cid="http://schemas.microsoft.com/office/word/2016/wordml/cid" xmlns:w16se="http://schemas.microsoft.com/office/word/2015/wordml/symex" xmlns:wpg="http://schemas.microsoft.com/office/word/2010/wordprocessingGroup" xmlns:wpi="http://schemas.microsoft.com/office/word/2010/wordprocessingInk" xmlns:wne="http://schemas.microsoft.com/office/word/2006/wordml" xmlns:wps="http://schemas.microsoft.com/office/word/2010/wordprocessingShape" mc:Ignorable="w14 w15 w16se w16cid wp14">
-  <w:p>
-    <w:pPr>
-      <w:pStyle w:val="Header"/>
     </w:pPr>
   </w:p>
 </w:hdr>

</xml_diff>